<commit_message>
Update to printing files
</commit_message>
<xml_diff>
--- a/printing/day_1/Worksheet.docx
+++ b/printing/day_1/Worksheet.docx
@@ -4,23 +4,72 @@
   <w:body>
     <w:p>
       <w:pPr>
-        <w:pBdr>
-          <w:bottom w:val="single" w:sz="6" w:space="1" w:color="auto"/>
-        </w:pBdr>
-        <w:rPr>
-          <w:sz w:val="20"/>
-          <w:szCs w:val="20"/>
-        </w:rPr>
-      </w:pPr>
-    </w:p>
-    <w:p>
-      <w:pPr>
-        <w:rPr>
-          <w:b/>
-          <w:szCs w:val="20"/>
+        <w:pStyle w:val="NoSpacing"/>
+        <w:jc w:val="center"/>
+        <w:rPr>
+          <w:b/>
+          <w:sz w:val="28"/>
+          <w:szCs w:val="28"/>
           <w:u w:val="single"/>
         </w:rPr>
       </w:pPr>
+      <w:r>
+        <w:rPr>
+          <w:b/>
+          <w:sz w:val="28"/>
+          <w:szCs w:val="28"/>
+          <w:u w:val="single"/>
+        </w:rPr>
+        <w:t>DAY 1 WORKSHEET - 1.4</w:t>
+      </w:r>
+      <w:r>
+        <w:rPr>
+          <w:b/>
+          <w:sz w:val="28"/>
+          <w:szCs w:val="28"/>
+          <w:u w:val="single"/>
+        </w:rPr>
+        <w:t xml:space="preserve"> </w:t>
+      </w:r>
+      <w:r>
+        <w:rPr>
+          <w:b/>
+          <w:sz w:val="28"/>
+          <w:szCs w:val="28"/>
+          <w:u w:val="single"/>
+        </w:rPr>
+        <w:t xml:space="preserve">Building an interactive plot in </w:t>
+      </w:r>
+      <w:proofErr w:type="spellStart"/>
+      <w:r>
+        <w:rPr>
+          <w:b/>
+          <w:sz w:val="28"/>
+          <w:szCs w:val="28"/>
+          <w:u w:val="single"/>
+        </w:rPr>
+        <w:t>RShiny</w:t>
+      </w:r>
+      <w:proofErr w:type="spellEnd"/>
+    </w:p>
+    <w:p>
+      <w:pPr>
+        <w:rPr>
+          <w:sz w:val="20"/>
+          <w:szCs w:val="20"/>
+        </w:rPr>
+      </w:pPr>
+    </w:p>
+    <w:p>
+      <w:pPr>
+        <w:rPr>
+          <w:b/>
+          <w:szCs w:val="20"/>
+          <w:u w:val="single"/>
+        </w:rPr>
+      </w:pPr>
+      <w:bookmarkStart w:id="0" w:name="_GoBack"/>
+      <w:bookmarkEnd w:id="0"/>
       <w:r>
         <w:rPr>
           <w:b/>
@@ -897,7 +946,6 @@
           <w:sz w:val="20"/>
           <w:szCs w:val="20"/>
         </w:rPr>
-        <w:lastRenderedPageBreak/>
         <w:t>You will need to change both files</w:t>
       </w:r>
     </w:p>
@@ -1777,8 +1825,6 @@
           <w:szCs w:val="20"/>
         </w:rPr>
       </w:pPr>
-      <w:bookmarkStart w:id="0" w:name="_GoBack"/>
-      <w:bookmarkEnd w:id="0"/>
     </w:p>
     <w:p>
       <w:pPr>
@@ -1789,8 +1835,6 @@
       </w:pPr>
     </w:p>
     <w:sectPr>
-      <w:headerReference w:type="default" r:id="rId8"/>
-      <w:footerReference w:type="default" r:id="rId9"/>
       <w:pgSz w:w="11906" w:h="16838"/>
       <w:pgMar w:top="720" w:right="720" w:bottom="720" w:left="720" w:header="708" w:footer="708" w:gutter="0"/>
       <w:cols w:space="708"/>
@@ -1825,61 +1869,6 @@
 </w:endnotes>
 </file>
 
-<file path=word/footer1.xml><?xml version="1.0" encoding="utf-8"?>
-<w:ftr xmlns:wpc="http://schemas.microsoft.com/office/word/2010/wordprocessingCanvas" xmlns:cx="http://schemas.microsoft.com/office/drawing/2014/chartex" xmlns:cx1="http://schemas.microsoft.com/office/drawing/2015/9/8/chartex" xmlns:cx2="http://schemas.microsoft.com/office/drawing/2015/10/21/chartex" xmlns:cx3="http://schemas.microsoft.com/office/drawing/2016/5/9/chartex" xmlns:cx4="http://schemas.microsoft.com/office/drawing/2016/5/10/chartex" xmlns:cx5="http://schemas.microsoft.com/office/drawing/2016/5/11/chartex" xmlns:cx6="http://schemas.microsoft.com/office/drawing/2016/5/12/chartex" xmlns:cx7="http://schemas.microsoft.com/office/drawing/2016/5/13/chartex" xmlns:cx8="http://schemas.microsoft.com/office/drawing/2016/5/14/chartex" xmlns:mc="http://schemas.openxmlformats.org/markup-compatibility/2006" xmlns:aink="http://schemas.microsoft.com/office/drawing/2016/ink" xmlns:am3d="http://schemas.microsoft.com/office/drawing/2017/model3d" xmlns:o="urn:schemas-microsoft-com:office:office" xmlns:r="http://schemas.openxmlformats.org/officeDocument/2006/relationships" xmlns:m="http://schemas.openxmlformats.org/officeDocument/2006/math" xmlns:v="urn:schemas-microsoft-com:vml" xmlns:wp14="http://schemas.microsoft.com/office/word/2010/wordprocessingDrawing" xmlns:wp="http://schemas.openxmlformats.org/drawingml/2006/wordprocessingDrawing" xmlns:w10="urn:schemas-microsoft-com:office:word" xmlns:w="http://schemas.openxmlformats.org/wordprocessingml/2006/main" xmlns:w14="http://schemas.microsoft.com/office/word/2010/wordml" xmlns:w15="http://schemas.microsoft.com/office/word/2012/wordml" xmlns:w16cid="http://schemas.microsoft.com/office/word/2016/wordml/cid" xmlns:w16se="http://schemas.microsoft.com/office/word/2015/wordml/symex" xmlns:wpg="http://schemas.microsoft.com/office/word/2010/wordprocessingGroup" xmlns:wpi="http://schemas.microsoft.com/office/word/2010/wordprocessingInk" xmlns:wne="http://schemas.microsoft.com/office/word/2006/wordml" xmlns:wps="http://schemas.microsoft.com/office/word/2010/wordprocessingShape" mc:Ignorable="w14 w15 w16se w16cid wp14">
-  <w:p>
-    <w:pPr>
-      <w:pStyle w:val="NoSpacing"/>
-      <w:jc w:val="center"/>
-      <w:rPr>
-        <w:b/>
-        <w:sz w:val="28"/>
-        <w:szCs w:val="28"/>
-        <w:u w:val="single"/>
-      </w:rPr>
-    </w:pPr>
-    <w:r>
-      <w:rPr>
-        <w:b/>
-        <w:sz w:val="28"/>
-        <w:szCs w:val="28"/>
-        <w:u w:val="single"/>
-      </w:rPr>
-      <w:t>DAY 1 WORKSHEET - 1.4</w:t>
-    </w:r>
-    <w:r>
-      <w:rPr>
-        <w:b/>
-        <w:sz w:val="28"/>
-        <w:szCs w:val="28"/>
-        <w:u w:val="single"/>
-      </w:rPr>
-      <w:t xml:space="preserve"> </w:t>
-    </w:r>
-    <w:r>
-      <w:rPr>
-        <w:b/>
-        <w:sz w:val="28"/>
-        <w:szCs w:val="28"/>
-        <w:u w:val="single"/>
-      </w:rPr>
-      <w:t xml:space="preserve">Building an interactive plot in </w:t>
-    </w:r>
-    <w:proofErr w:type="spellStart"/>
-    <w:r>
-      <w:rPr>
-        <w:b/>
-        <w:sz w:val="28"/>
-        <w:szCs w:val="28"/>
-        <w:u w:val="single"/>
-      </w:rPr>
-      <w:t>RShiny</w:t>
-    </w:r>
-    <w:proofErr w:type="spellEnd"/>
-  </w:p>
-</w:ftr>
-</file>
-
 <file path=word/footnotes.xml><?xml version="1.0" encoding="utf-8"?>
 <w:footnotes xmlns:wpc="http://schemas.microsoft.com/office/word/2010/wordprocessingCanvas" xmlns:cx="http://schemas.microsoft.com/office/drawing/2014/chartex" xmlns:cx1="http://schemas.microsoft.com/office/drawing/2015/9/8/chartex" xmlns:cx2="http://schemas.microsoft.com/office/drawing/2015/10/21/chartex" xmlns:cx3="http://schemas.microsoft.com/office/drawing/2016/5/9/chartex" xmlns:cx4="http://schemas.microsoft.com/office/drawing/2016/5/10/chartex" xmlns:cx5="http://schemas.microsoft.com/office/drawing/2016/5/11/chartex" xmlns:cx6="http://schemas.microsoft.com/office/drawing/2016/5/12/chartex" xmlns:cx7="http://schemas.microsoft.com/office/drawing/2016/5/13/chartex" xmlns:cx8="http://schemas.microsoft.com/office/drawing/2016/5/14/chartex" xmlns:mc="http://schemas.openxmlformats.org/markup-compatibility/2006" xmlns:aink="http://schemas.microsoft.com/office/drawing/2016/ink" xmlns:am3d="http://schemas.microsoft.com/office/drawing/2017/model3d" xmlns:o="urn:schemas-microsoft-com:office:office" xmlns:r="http://schemas.openxmlformats.org/officeDocument/2006/relationships" xmlns:m="http://schemas.openxmlformats.org/officeDocument/2006/math" xmlns:v="urn:schemas-microsoft-com:vml" xmlns:wp14="http://schemas.microsoft.com/office/word/2010/wordprocessingDrawing" xmlns:wp="http://schemas.openxmlformats.org/drawingml/2006/wordprocessingDrawing" xmlns:w10="urn:schemas-microsoft-com:office:word" xmlns:w="http://schemas.openxmlformats.org/wordprocessingml/2006/main" xmlns:w14="http://schemas.microsoft.com/office/word/2010/wordml" xmlns:w15="http://schemas.microsoft.com/office/word/2012/wordml" xmlns:w16cid="http://schemas.microsoft.com/office/word/2016/wordml/cid" xmlns:w16se="http://schemas.microsoft.com/office/word/2015/wordml/symex" xmlns:wpg="http://schemas.microsoft.com/office/word/2010/wordprocessingGroup" xmlns:wpi="http://schemas.microsoft.com/office/word/2010/wordprocessingInk" xmlns:wne="http://schemas.microsoft.com/office/word/2006/wordml" xmlns:wps="http://schemas.microsoft.com/office/word/2010/wordprocessingShape" mc:Ignorable="w14 w15 w16se w16cid wp14">
   <w:footnote w:type="separator" w:id="-1">
@@ -1903,70 +1892,6 @@
     </w:p>
   </w:footnote>
 </w:footnotes>
-</file>
-
-<file path=word/header1.xml><?xml version="1.0" encoding="utf-8"?>
-<w:hdr xmlns:wpc="http://schemas.microsoft.com/office/word/2010/wordprocessingCanvas" xmlns:cx="http://schemas.microsoft.com/office/drawing/2014/chartex" xmlns:cx1="http://schemas.microsoft.com/office/drawing/2015/9/8/chartex" xmlns:cx2="http://schemas.microsoft.com/office/drawing/2015/10/21/chartex" xmlns:cx3="http://schemas.microsoft.com/office/drawing/2016/5/9/chartex" xmlns:cx4="http://schemas.microsoft.com/office/drawing/2016/5/10/chartex" xmlns:cx5="http://schemas.microsoft.com/office/drawing/2016/5/11/chartex" xmlns:cx6="http://schemas.microsoft.com/office/drawing/2016/5/12/chartex" xmlns:cx7="http://schemas.microsoft.com/office/drawing/2016/5/13/chartex" xmlns:cx8="http://schemas.microsoft.com/office/drawing/2016/5/14/chartex" xmlns:mc="http://schemas.openxmlformats.org/markup-compatibility/2006" xmlns:aink="http://schemas.microsoft.com/office/drawing/2016/ink" xmlns:am3d="http://schemas.microsoft.com/office/drawing/2017/model3d" xmlns:o="urn:schemas-microsoft-com:office:office" xmlns:r="http://schemas.openxmlformats.org/officeDocument/2006/relationships" xmlns:m="http://schemas.openxmlformats.org/officeDocument/2006/math" xmlns:v="urn:schemas-microsoft-com:vml" xmlns:wp14="http://schemas.microsoft.com/office/word/2010/wordprocessingDrawing" xmlns:wp="http://schemas.openxmlformats.org/drawingml/2006/wordprocessingDrawing" xmlns:w10="urn:schemas-microsoft-com:office:word" xmlns:w="http://schemas.openxmlformats.org/wordprocessingml/2006/main" xmlns:w14="http://schemas.microsoft.com/office/word/2010/wordml" xmlns:w15="http://schemas.microsoft.com/office/word/2012/wordml" xmlns:w16cid="http://schemas.microsoft.com/office/word/2016/wordml/cid" xmlns:w16se="http://schemas.microsoft.com/office/word/2015/wordml/symex" xmlns:wpg="http://schemas.microsoft.com/office/word/2010/wordprocessingGroup" xmlns:wpi="http://schemas.microsoft.com/office/word/2010/wordprocessingInk" xmlns:wne="http://schemas.microsoft.com/office/word/2006/wordml" xmlns:wps="http://schemas.microsoft.com/office/word/2010/wordprocessingShape" mc:Ignorable="w14 w15 w16se w16cid wp14">
-  <w:p>
-    <w:pPr>
-      <w:pStyle w:val="NoSpacing"/>
-      <w:jc w:val="center"/>
-      <w:rPr>
-        <w:b/>
-        <w:sz w:val="28"/>
-        <w:szCs w:val="28"/>
-        <w:u w:val="single"/>
-      </w:rPr>
-    </w:pPr>
-    <w:r>
-      <w:rPr>
-        <w:b/>
-        <w:sz w:val="28"/>
-        <w:szCs w:val="28"/>
-        <w:u w:val="single"/>
-      </w:rPr>
-      <w:t xml:space="preserve">DAY 1 WORKSHEET - </w:t>
-    </w:r>
-    <w:r>
-      <w:rPr>
-        <w:b/>
-        <w:sz w:val="28"/>
-        <w:szCs w:val="28"/>
-        <w:u w:val="single"/>
-      </w:rPr>
-      <w:t>1.4</w:t>
-    </w:r>
-    <w:r>
-      <w:rPr>
-        <w:b/>
-        <w:sz w:val="28"/>
-        <w:szCs w:val="28"/>
-        <w:u w:val="single"/>
-      </w:rPr>
-      <w:t xml:space="preserve"> </w:t>
-    </w:r>
-    <w:r>
-      <w:rPr>
-        <w:b/>
-        <w:sz w:val="28"/>
-        <w:szCs w:val="28"/>
-        <w:u w:val="single"/>
-      </w:rPr>
-      <w:t xml:space="preserve">Building an interactive plot in </w:t>
-    </w:r>
-    <w:proofErr w:type="spellStart"/>
-    <w:r>
-      <w:rPr>
-        <w:b/>
-        <w:sz w:val="28"/>
-        <w:szCs w:val="28"/>
-        <w:u w:val="single"/>
-      </w:rPr>
-      <w:t>RShiny</w:t>
-    </w:r>
-    <w:proofErr w:type="spellEnd"/>
-  </w:p>
-</w:hdr>
 </file>
 
 <file path=word/numbering.xml><?xml version="1.0" encoding="utf-8"?>
@@ -5552,7 +5477,7 @@
 </file>
 
 <file path=customXml/itemProps1.xml><?xml version="1.0" encoding="utf-8"?>
-<ds:datastoreItem xmlns:ds="http://schemas.openxmlformats.org/officeDocument/2006/customXml" ds:itemID="{05CEFD40-FEF6-451B-9768-DD8268819E42}">
+<ds:datastoreItem xmlns:ds="http://schemas.openxmlformats.org/officeDocument/2006/customXml" ds:itemID="{AC5E23D7-2250-433E-BF16-0207C2C1FE48}">
   <ds:schemaRefs>
     <ds:schemaRef ds:uri="http://schemas.openxmlformats.org/officeDocument/2006/bibliography"/>
   </ds:schemaRefs>

</xml_diff>